<commit_message>
update use case specifications & vision document
</commit_message>
<xml_diff>
--- a/docs/requirements/Vision Document.docx
+++ b/docs/requirements/Vision Document.docx
@@ -55,7 +55,7 @@
           <w:szCs w:val="28"/>
           <w:rtl w:val="0"/>
         </w:rPr>
-        <w:t xml:space="preserve">Version 1.0</w:t>
+        <w:t xml:space="preserve">Version 1.1</w:t>
       </w:r>
     </w:p>
     <w:p>
@@ -606,6 +606,12 @@
               <w:rPr>
                 <w:rtl w:val="0"/>
               </w:rPr>
+              <w:t xml:space="preserve">14/11/2023</w:t>
+            </w:r>
+            <w:r>
+              <w:rPr>
+                <w:rtl w:val="0"/>
+              </w:rPr>
             </w:r>
           </w:p>
         </w:tc>
@@ -646,6 +652,12 @@
               <w:rPr>
                 <w:rtl w:val="0"/>
               </w:rPr>
+              <w:t xml:space="preserve">1.1</w:t>
+            </w:r>
+            <w:r>
+              <w:rPr>
+                <w:rtl w:val="0"/>
+              </w:rPr>
             </w:r>
           </w:p>
         </w:tc>
@@ -668,24 +680,178 @@
               <w:spacing w:after="120" w:before="0" w:line="240" w:lineRule="auto"/>
               <w:ind w:left="0" w:right="0" w:firstLine="0"/>
               <w:jc w:val="left"/>
-              <w:rPr>
-                <w:rFonts w:ascii="Times New Roman" w:cs="Times New Roman" w:eastAsia="Times New Roman" w:hAnsi="Times New Roman"/>
-                <w:b w:val="0"/>
-                <w:i w:val="0"/>
-                <w:smallCaps w:val="0"/>
-                <w:strike w:val="0"/>
-                <w:color w:val="000000"/>
-                <w:sz w:val="20"/>
-                <w:szCs w:val="20"/>
-                <w:u w:val="none"/>
-                <w:shd w:fill="auto" w:val="clear"/>
-                <w:vertAlign w:val="baseline"/>
-              </w:rPr>
-            </w:pPr>
-            <w:r>
-              <w:rPr>
-                <w:rtl w:val="0"/>
-              </w:rPr>
+              <w:rPr/>
+            </w:pPr>
+            <w:r>
+              <w:rPr>
+                <w:rtl w:val="0"/>
+              </w:rPr>
+              <w:t xml:space="preserve">Changed product features:</w:t>
+            </w:r>
+          </w:p>
+          <w:p>
+            <w:pPr>
+              <w:keepNext w:val="0"/>
+              <w:keepLines w:val="1"/>
+              <w:pageBreakBefore w:val="0"/>
+              <w:widowControl w:val="0"/>
+              <w:numPr>
+                <w:ilvl w:val="0"/>
+                <w:numId w:val="5"/>
+              </w:numPr>
+              <w:pBdr>
+                <w:top w:space="0" w:sz="0" w:val="nil"/>
+                <w:left w:space="0" w:sz="0" w:val="nil"/>
+                <w:bottom w:space="0" w:sz="0" w:val="nil"/>
+                <w:right w:space="0" w:sz="0" w:val="nil"/>
+                <w:between w:space="0" w:sz="0" w:val="nil"/>
+              </w:pBdr>
+              <w:shd w:fill="auto" w:val="clear"/>
+              <w:spacing w:after="0" w:afterAutospacing="0" w:before="0" w:line="240" w:lineRule="auto"/>
+              <w:ind w:left="720" w:right="0" w:hanging="360"/>
+              <w:jc w:val="left"/>
+              <w:rPr>
+                <w:u w:val="none"/>
+              </w:rPr>
+            </w:pPr>
+            <w:r>
+              <w:rPr>
+                <w:rtl w:val="0"/>
+              </w:rPr>
+              <w:t xml:space="preserve">Removed:</w:t>
+            </w:r>
+          </w:p>
+          <w:p>
+            <w:pPr>
+              <w:keepNext w:val="0"/>
+              <w:keepLines w:val="1"/>
+              <w:pageBreakBefore w:val="0"/>
+              <w:widowControl w:val="0"/>
+              <w:numPr>
+                <w:ilvl w:val="1"/>
+                <w:numId w:val="5"/>
+              </w:numPr>
+              <w:pBdr>
+                <w:top w:space="0" w:sz="0" w:val="nil"/>
+                <w:left w:space="0" w:sz="0" w:val="nil"/>
+                <w:bottom w:space="0" w:sz="0" w:val="nil"/>
+                <w:right w:space="0" w:sz="0" w:val="nil"/>
+                <w:between w:space="0" w:sz="0" w:val="nil"/>
+              </w:pBdr>
+              <w:shd w:fill="auto" w:val="clear"/>
+              <w:spacing w:after="0" w:afterAutospacing="0" w:before="0" w:line="240" w:lineRule="auto"/>
+              <w:ind w:left="1440" w:right="0" w:hanging="360"/>
+              <w:jc w:val="left"/>
+              <w:rPr>
+                <w:u w:val="none"/>
+              </w:rPr>
+            </w:pPr>
+            <w:r>
+              <w:rPr>
+                <w:rtl w:val="0"/>
+              </w:rPr>
+              <w:t xml:space="preserve">[User] Change profile</w:t>
+            </w:r>
+          </w:p>
+          <w:p>
+            <w:pPr>
+              <w:keepNext w:val="0"/>
+              <w:keepLines w:val="1"/>
+              <w:pageBreakBefore w:val="0"/>
+              <w:widowControl w:val="0"/>
+              <w:numPr>
+                <w:ilvl w:val="0"/>
+                <w:numId w:val="5"/>
+              </w:numPr>
+              <w:pBdr>
+                <w:top w:space="0" w:sz="0" w:val="nil"/>
+                <w:left w:space="0" w:sz="0" w:val="nil"/>
+                <w:bottom w:space="0" w:sz="0" w:val="nil"/>
+                <w:right w:space="0" w:sz="0" w:val="nil"/>
+                <w:between w:space="0" w:sz="0" w:val="nil"/>
+              </w:pBdr>
+              <w:shd w:fill="auto" w:val="clear"/>
+              <w:spacing w:after="0" w:afterAutospacing="0" w:before="0" w:line="240" w:lineRule="auto"/>
+              <w:ind w:left="720" w:right="0" w:hanging="360"/>
+              <w:jc w:val="left"/>
+              <w:rPr>
+                <w:u w:val="none"/>
+              </w:rPr>
+            </w:pPr>
+            <w:r>
+              <w:rPr>
+                <w:rtl w:val="0"/>
+              </w:rPr>
+              <w:t xml:space="preserve">Added:</w:t>
+            </w:r>
+          </w:p>
+          <w:p>
+            <w:pPr>
+              <w:keepNext w:val="0"/>
+              <w:keepLines w:val="1"/>
+              <w:pageBreakBefore w:val="0"/>
+              <w:widowControl w:val="0"/>
+              <w:numPr>
+                <w:ilvl w:val="1"/>
+                <w:numId w:val="5"/>
+              </w:numPr>
+              <w:pBdr>
+                <w:top w:space="0" w:sz="0" w:val="nil"/>
+                <w:left w:space="0" w:sz="0" w:val="nil"/>
+                <w:bottom w:space="0" w:sz="0" w:val="nil"/>
+                <w:right w:space="0" w:sz="0" w:val="nil"/>
+                <w:between w:space="0" w:sz="0" w:val="nil"/>
+              </w:pBdr>
+              <w:shd w:fill="auto" w:val="clear"/>
+              <w:spacing w:after="0" w:afterAutospacing="0" w:before="0" w:line="240" w:lineRule="auto"/>
+              <w:ind w:left="1440" w:right="0" w:hanging="360"/>
+              <w:jc w:val="left"/>
+              <w:rPr>
+                <w:u w:val="none"/>
+              </w:rPr>
+            </w:pPr>
+            <w:r>
+              <w:rPr>
+                <w:rtl w:val="0"/>
+              </w:rPr>
+              <w:t xml:space="preserve">[User] Edit general information</w:t>
+            </w:r>
+          </w:p>
+          <w:p>
+            <w:pPr>
+              <w:keepLines w:val="1"/>
+              <w:numPr>
+                <w:ilvl w:val="1"/>
+                <w:numId w:val="5"/>
+              </w:numPr>
+              <w:spacing w:after="0" w:afterAutospacing="0" w:lineRule="auto"/>
+              <w:ind w:left="1440" w:hanging="360"/>
+            </w:pPr>
+            <w:r>
+              <w:rPr>
+                <w:rtl w:val="0"/>
+              </w:rPr>
+              <w:t xml:space="preserve">[User] Change password</w:t>
+            </w:r>
+          </w:p>
+          <w:p>
+            <w:pPr>
+              <w:keepLines w:val="1"/>
+              <w:numPr>
+                <w:ilvl w:val="1"/>
+                <w:numId w:val="5"/>
+              </w:numPr>
+              <w:spacing w:after="120" w:lineRule="auto"/>
+              <w:ind w:left="1440" w:hanging="360"/>
+              <w:rPr>
+                <w:u w:val="none"/>
+              </w:rPr>
+            </w:pPr>
+            <w:r>
+              <w:rPr>
+                <w:rtl w:val="0"/>
+              </w:rPr>
+              <w:t xml:space="preserve">[User] Delete account</w:t>
             </w:r>
           </w:p>
         </w:tc>
@@ -722,6 +888,12 @@
                 <w:vertAlign w:val="baseline"/>
               </w:rPr>
             </w:pPr>
+            <w:r>
+              <w:rPr>
+                <w:rtl w:val="0"/>
+              </w:rPr>
+              <w:t xml:space="preserve">Triệu Nhật Minh</w:t>
+            </w:r>
             <w:r>
               <w:rPr>
                 <w:rtl w:val="0"/>
@@ -3016,7 +3188,7 @@
         <w:pStyle w:val="Heading1"/>
         <w:numPr>
           <w:ilvl w:val="0"/>
-          <w:numId w:val="5"/>
+          <w:numId w:val="6"/>
         </w:numPr>
         <w:ind w:left="0" w:firstLine="0"/>
         <w:rPr/>
@@ -3088,7 +3260,7 @@
         <w:pStyle w:val="Heading1"/>
         <w:numPr>
           <w:ilvl w:val="0"/>
-          <w:numId w:val="5"/>
+          <w:numId w:val="6"/>
         </w:numPr>
         <w:ind w:left="0" w:firstLine="0"/>
         <w:rPr/>
@@ -3107,7 +3279,7 @@
         <w:pStyle w:val="Heading2"/>
         <w:numPr>
           <w:ilvl w:val="1"/>
-          <w:numId w:val="5"/>
+          <w:numId w:val="6"/>
         </w:numPr>
         <w:ind w:left="0" w:firstLine="0"/>
         <w:rPr/>
@@ -3659,7 +3831,7 @@
         <w:pStyle w:val="Heading2"/>
         <w:numPr>
           <w:ilvl w:val="1"/>
-          <w:numId w:val="5"/>
+          <w:numId w:val="6"/>
         </w:numPr>
         <w:ind w:left="0" w:firstLine="0"/>
         <w:rPr/>
@@ -4446,7 +4618,7 @@
         <w:pStyle w:val="Heading1"/>
         <w:numPr>
           <w:ilvl w:val="0"/>
-          <w:numId w:val="5"/>
+          <w:numId w:val="6"/>
         </w:numPr>
         <w:ind w:left="0" w:firstLine="0"/>
         <w:rPr/>
@@ -4465,7 +4637,7 @@
         <w:pStyle w:val="Heading2"/>
         <w:numPr>
           <w:ilvl w:val="1"/>
-          <w:numId w:val="5"/>
+          <w:numId w:val="6"/>
         </w:numPr>
         <w:ind w:left="0" w:firstLine="0"/>
         <w:rPr/>
@@ -5163,7 +5335,7 @@
         <w:pStyle w:val="Heading2"/>
         <w:numPr>
           <w:ilvl w:val="1"/>
-          <w:numId w:val="5"/>
+          <w:numId w:val="6"/>
         </w:numPr>
         <w:ind w:left="0" w:firstLine="0"/>
         <w:rPr/>
@@ -6450,7 +6622,7 @@
         <w:pStyle w:val="Heading2"/>
         <w:numPr>
           <w:ilvl w:val="1"/>
-          <w:numId w:val="5"/>
+          <w:numId w:val="6"/>
         </w:numPr>
         <w:ind w:left="0" w:firstLine="0"/>
         <w:rPr/>
@@ -6609,7 +6781,7 @@
         <w:pStyle w:val="Heading2"/>
         <w:numPr>
           <w:ilvl w:val="1"/>
-          <w:numId w:val="5"/>
+          <w:numId w:val="6"/>
         </w:numPr>
         <w:ind w:left="0" w:firstLine="0"/>
         <w:rPr/>
@@ -7782,7 +7954,7 @@
         <w:pStyle w:val="Heading2"/>
         <w:numPr>
           <w:ilvl w:val="1"/>
-          <w:numId w:val="5"/>
+          <w:numId w:val="6"/>
         </w:numPr>
         <w:ind w:left="0" w:firstLine="0"/>
         <w:rPr/>
@@ -9290,7 +9462,7 @@
         <w:pStyle w:val="Heading1"/>
         <w:numPr>
           <w:ilvl w:val="0"/>
-          <w:numId w:val="5"/>
+          <w:numId w:val="6"/>
         </w:numPr>
         <w:ind w:left="0" w:firstLine="0"/>
         <w:rPr/>
@@ -9309,7 +9481,7 @@
         <w:pStyle w:val="Heading2"/>
         <w:numPr>
           <w:ilvl w:val="1"/>
-          <w:numId w:val="5"/>
+          <w:numId w:val="6"/>
         </w:numPr>
         <w:ind w:left="0" w:firstLine="0"/>
         <w:rPr/>
@@ -9425,7 +9597,7 @@
           <wp:inline distB="0" distT="0" distL="0" distR="0">
             <wp:extent cx="5486400" cy="2150012"/>
             <wp:effectExtent b="0" l="0" r="0" t="0"/>
-            <wp:docPr id="1" name="image1.jpg"/>
+            <wp:docPr id="1998998019" name="image1.jpg"/>
             <a:graphic>
               <a:graphicData uri="http://schemas.openxmlformats.org/drawingml/2006/picture">
                 <pic:pic>
@@ -9509,12 +9681,12 @@
           <wp:inline distB="0" distT="0" distL="0" distR="0">
             <wp:extent cx="5486400" cy="2729990"/>
             <wp:effectExtent b="0" l="0" r="0" t="0"/>
-            <wp:docPr id="3" name="image2.jpg"/>
+            <wp:docPr id="1998998021" name="image3.jpg"/>
             <a:graphic>
               <a:graphicData uri="http://schemas.openxmlformats.org/drawingml/2006/picture">
                 <pic:pic>
                   <pic:nvPicPr>
-                    <pic:cNvPr id="0" name="image2.jpg"/>
+                    <pic:cNvPr id="0" name="image3.jpg"/>
                     <pic:cNvPicPr preferRelativeResize="0"/>
                   </pic:nvPicPr>
                   <pic:blipFill>
@@ -9593,12 +9765,12 @@
           <wp:inline distB="0" distT="0" distL="0" distR="0">
             <wp:extent cx="5486400" cy="3089329"/>
             <wp:effectExtent b="0" l="0" r="0" t="0"/>
-            <wp:docPr id="2" name="image3.jpg"/>
+            <wp:docPr id="1998998020" name="image2.jpg"/>
             <a:graphic>
               <a:graphicData uri="http://schemas.openxmlformats.org/drawingml/2006/picture">
                 <pic:pic>
                   <pic:nvPicPr>
-                    <pic:cNvPr id="0" name="image3.jpg"/>
+                    <pic:cNvPr id="0" name="image2.jpg"/>
                     <pic:cNvPicPr preferRelativeResize="0"/>
                   </pic:nvPicPr>
                   <pic:blipFill>
@@ -9633,7 +9805,7 @@
         <w:pStyle w:val="Heading2"/>
         <w:numPr>
           <w:ilvl w:val="1"/>
-          <w:numId w:val="5"/>
+          <w:numId w:val="6"/>
         </w:numPr>
         <w:ind w:left="0" w:firstLine="0"/>
         <w:rPr/>
@@ -9775,7 +9947,7 @@
         <w:pStyle w:val="Heading1"/>
         <w:numPr>
           <w:ilvl w:val="0"/>
-          <w:numId w:val="5"/>
+          <w:numId w:val="6"/>
         </w:numPr>
         <w:ind w:left="0" w:firstLine="0"/>
         <w:rPr/>
@@ -10843,7 +11015,18 @@
                 <w:vertAlign w:val="baseline"/>
                 <w:rtl w:val="0"/>
               </w:rPr>
-              <w:t xml:space="preserve">Users can edit their general information and change password.</w:t>
+              <w:t xml:space="preserve">Users can edit their general information</w:t>
+            </w:r>
+            <w:r>
+              <w:rPr>
+                <w:rtl w:val="0"/>
+              </w:rPr>
+              <w:t xml:space="preserve">.</w:t>
+            </w:r>
+            <w:r>
+              <w:rPr>
+                <w:rtl w:val="0"/>
+              </w:rPr>
             </w:r>
           </w:p>
         </w:tc>
@@ -14342,7 +14525,7 @@
         <w:pStyle w:val="Heading1"/>
         <w:numPr>
           <w:ilvl w:val="0"/>
-          <w:numId w:val="5"/>
+          <w:numId w:val="6"/>
         </w:numPr>
         <w:ind w:left="0" w:firstLine="0"/>
         <w:rPr/>
@@ -17501,7 +17684,7 @@
             <w:rPr>
               <w:rtl w:val="0"/>
             </w:rPr>
-            <w:t xml:space="preserve">  Version:           1.0</w:t>
+            <w:t xml:space="preserve">  Version:           1.1</w:t>
           </w:r>
         </w:p>
       </w:tc>
@@ -17535,7 +17718,7 @@
             <w:rPr>
               <w:rtl w:val="0"/>
             </w:rPr>
-            <w:t xml:space="preserve">  Date:  31/10/23</w:t>
+            <w:t xml:space="preserve">  Date:  14/11/23</w:t>
           </w:r>
         </w:p>
       </w:tc>
@@ -18124,6 +18307,116 @@
   <w:abstractNum w:abstractNumId="5">
     <w:lvl w:ilvl="0">
       <w:start w:val="1"/>
+      <w:numFmt w:val="bullet"/>
+      <w:lvlText w:val="-"/>
+      <w:lvlJc w:val="left"/>
+      <w:pPr>
+        <w:ind w:left="720" w:hanging="360"/>
+      </w:pPr>
+      <w:rPr>
+        <w:u w:val="none"/>
+      </w:rPr>
+    </w:lvl>
+    <w:lvl w:ilvl="1">
+      <w:start w:val="1"/>
+      <w:numFmt w:val="bullet"/>
+      <w:lvlText w:val="-"/>
+      <w:lvlJc w:val="left"/>
+      <w:pPr>
+        <w:ind w:left="1440" w:hanging="360"/>
+      </w:pPr>
+      <w:rPr>
+        <w:u w:val="none"/>
+      </w:rPr>
+    </w:lvl>
+    <w:lvl w:ilvl="2">
+      <w:start w:val="1"/>
+      <w:numFmt w:val="bullet"/>
+      <w:lvlText w:val="-"/>
+      <w:lvlJc w:val="left"/>
+      <w:pPr>
+        <w:ind w:left="2160" w:hanging="360"/>
+      </w:pPr>
+      <w:rPr>
+        <w:u w:val="none"/>
+      </w:rPr>
+    </w:lvl>
+    <w:lvl w:ilvl="3">
+      <w:start w:val="1"/>
+      <w:numFmt w:val="bullet"/>
+      <w:lvlText w:val="-"/>
+      <w:lvlJc w:val="left"/>
+      <w:pPr>
+        <w:ind w:left="2880" w:hanging="360"/>
+      </w:pPr>
+      <w:rPr>
+        <w:u w:val="none"/>
+      </w:rPr>
+    </w:lvl>
+    <w:lvl w:ilvl="4">
+      <w:start w:val="1"/>
+      <w:numFmt w:val="bullet"/>
+      <w:lvlText w:val="-"/>
+      <w:lvlJc w:val="left"/>
+      <w:pPr>
+        <w:ind w:left="3600" w:hanging="360"/>
+      </w:pPr>
+      <w:rPr>
+        <w:u w:val="none"/>
+      </w:rPr>
+    </w:lvl>
+    <w:lvl w:ilvl="5">
+      <w:start w:val="1"/>
+      <w:numFmt w:val="bullet"/>
+      <w:lvlText w:val="-"/>
+      <w:lvlJc w:val="left"/>
+      <w:pPr>
+        <w:ind w:left="4320" w:hanging="360"/>
+      </w:pPr>
+      <w:rPr>
+        <w:u w:val="none"/>
+      </w:rPr>
+    </w:lvl>
+    <w:lvl w:ilvl="6">
+      <w:start w:val="1"/>
+      <w:numFmt w:val="bullet"/>
+      <w:lvlText w:val="-"/>
+      <w:lvlJc w:val="left"/>
+      <w:pPr>
+        <w:ind w:left="5040" w:hanging="360"/>
+      </w:pPr>
+      <w:rPr>
+        <w:u w:val="none"/>
+      </w:rPr>
+    </w:lvl>
+    <w:lvl w:ilvl="7">
+      <w:start w:val="1"/>
+      <w:numFmt w:val="bullet"/>
+      <w:lvlText w:val="-"/>
+      <w:lvlJc w:val="left"/>
+      <w:pPr>
+        <w:ind w:left="5760" w:hanging="360"/>
+      </w:pPr>
+      <w:rPr>
+        <w:u w:val="none"/>
+      </w:rPr>
+    </w:lvl>
+    <w:lvl w:ilvl="8">
+      <w:start w:val="1"/>
+      <w:numFmt w:val="bullet"/>
+      <w:lvlText w:val="-"/>
+      <w:lvlJc w:val="left"/>
+      <w:pPr>
+        <w:ind w:left="6480" w:hanging="360"/>
+      </w:pPr>
+      <w:rPr>
+        <w:u w:val="none"/>
+      </w:rPr>
+    </w:lvl>
+  </w:abstractNum>
+  <w:abstractNum w:abstractNumId="6">
+    <w:lvl w:ilvl="0">
+      <w:start w:val="1"/>
       <w:numFmt w:val="decimal"/>
       <w:lvlText w:val="%1."/>
       <w:lvlJc w:val="left"/>
@@ -18227,6 +18520,9 @@
   </w:num>
   <w:num w:numId="5">
     <w:abstractNumId w:val="5"/>
+  </w:num>
+  <w:num w:numId="6">
+    <w:abstractNumId w:val="6"/>
   </w:num>
 </w:numbering>
 </file>
@@ -18357,6 +18653,794 @@
       <w:sz w:val="36"/>
       <w:szCs w:val="36"/>
     </w:rPr>
+  </w:style>
+  <w:style w:type="paragraph" w:styleId="Normal" w:default="1">
+    <w:name w:val="Normal"/>
+    <w:qFormat w:val="1"/>
+    <w:pPr>
+      <w:widowControl w:val="0"/>
+      <w:spacing w:line="240" w:lineRule="atLeast"/>
+    </w:pPr>
+    <w:rPr>
+      <w:lang w:eastAsia="en-US" w:val="en-US"/>
+    </w:rPr>
+  </w:style>
+  <w:style w:type="paragraph" w:styleId="Heading1">
+    <w:name w:val="heading 1"/>
+    <w:basedOn w:val="Normal"/>
+    <w:next w:val="Normal"/>
+    <w:qFormat w:val="1"/>
+    <w:pPr>
+      <w:keepNext w:val="1"/>
+      <w:numPr>
+        <w:numId w:val="1"/>
+      </w:numPr>
+      <w:spacing w:after="60" w:before="120"/>
+      <w:ind w:left="720" w:hanging="720"/>
+      <w:outlineLvl w:val="0"/>
+    </w:pPr>
+    <w:rPr>
+      <w:rFonts w:ascii="Arial" w:hAnsi="Arial"/>
+      <w:b w:val="1"/>
+      <w:sz w:val="24"/>
+    </w:rPr>
+  </w:style>
+  <w:style w:type="paragraph" w:styleId="Heading2">
+    <w:name w:val="heading 2"/>
+    <w:basedOn w:val="Heading1"/>
+    <w:next w:val="Normal"/>
+    <w:qFormat w:val="1"/>
+    <w:pPr>
+      <w:numPr>
+        <w:ilvl w:val="1"/>
+      </w:numPr>
+      <w:outlineLvl w:val="1"/>
+    </w:pPr>
+    <w:rPr>
+      <w:sz w:val="20"/>
+    </w:rPr>
+  </w:style>
+  <w:style w:type="paragraph" w:styleId="Heading3">
+    <w:name w:val="heading 3"/>
+    <w:basedOn w:val="Heading1"/>
+    <w:next w:val="Normal"/>
+    <w:qFormat w:val="1"/>
+    <w:pPr>
+      <w:numPr>
+        <w:ilvl w:val="2"/>
+      </w:numPr>
+      <w:outlineLvl w:val="2"/>
+    </w:pPr>
+    <w:rPr>
+      <w:b w:val="0"/>
+      <w:i w:val="1"/>
+      <w:sz w:val="20"/>
+    </w:rPr>
+  </w:style>
+  <w:style w:type="paragraph" w:styleId="Heading4">
+    <w:name w:val="heading 4"/>
+    <w:basedOn w:val="Heading1"/>
+    <w:next w:val="Normal"/>
+    <w:qFormat w:val="1"/>
+    <w:pPr>
+      <w:numPr>
+        <w:ilvl w:val="3"/>
+      </w:numPr>
+      <w:outlineLvl w:val="3"/>
+    </w:pPr>
+    <w:rPr>
+      <w:b w:val="0"/>
+      <w:sz w:val="20"/>
+    </w:rPr>
+  </w:style>
+  <w:style w:type="paragraph" w:styleId="Heading5">
+    <w:name w:val="heading 5"/>
+    <w:basedOn w:val="Normal"/>
+    <w:next w:val="Normal"/>
+    <w:qFormat w:val="1"/>
+    <w:pPr>
+      <w:numPr>
+        <w:ilvl w:val="4"/>
+        <w:numId w:val="1"/>
+      </w:numPr>
+      <w:spacing w:after="60" w:before="240"/>
+      <w:ind w:left="2880"/>
+      <w:outlineLvl w:val="4"/>
+    </w:pPr>
+    <w:rPr>
+      <w:sz w:val="22"/>
+    </w:rPr>
+  </w:style>
+  <w:style w:type="paragraph" w:styleId="Heading6">
+    <w:name w:val="heading 6"/>
+    <w:basedOn w:val="Normal"/>
+    <w:next w:val="Normal"/>
+    <w:qFormat w:val="1"/>
+    <w:pPr>
+      <w:numPr>
+        <w:ilvl w:val="5"/>
+        <w:numId w:val="1"/>
+      </w:numPr>
+      <w:spacing w:after="60" w:before="240"/>
+      <w:ind w:left="2880"/>
+      <w:outlineLvl w:val="5"/>
+    </w:pPr>
+    <w:rPr>
+      <w:i w:val="1"/>
+      <w:sz w:val="22"/>
+    </w:rPr>
+  </w:style>
+  <w:style w:type="paragraph" w:styleId="Heading7">
+    <w:name w:val="heading 7"/>
+    <w:basedOn w:val="Normal"/>
+    <w:next w:val="Normal"/>
+    <w:qFormat w:val="1"/>
+    <w:pPr>
+      <w:numPr>
+        <w:ilvl w:val="6"/>
+        <w:numId w:val="1"/>
+      </w:numPr>
+      <w:spacing w:after="60" w:before="240"/>
+      <w:ind w:left="2880"/>
+      <w:outlineLvl w:val="6"/>
+    </w:pPr>
+  </w:style>
+  <w:style w:type="paragraph" w:styleId="Heading8">
+    <w:name w:val="heading 8"/>
+    <w:basedOn w:val="Normal"/>
+    <w:next w:val="Normal"/>
+    <w:qFormat w:val="1"/>
+    <w:pPr>
+      <w:numPr>
+        <w:ilvl w:val="7"/>
+        <w:numId w:val="1"/>
+      </w:numPr>
+      <w:spacing w:after="60" w:before="240"/>
+      <w:ind w:left="2880"/>
+      <w:outlineLvl w:val="7"/>
+    </w:pPr>
+    <w:rPr>
+      <w:i w:val="1"/>
+    </w:rPr>
+  </w:style>
+  <w:style w:type="paragraph" w:styleId="Heading9">
+    <w:name w:val="heading 9"/>
+    <w:basedOn w:val="Normal"/>
+    <w:next w:val="Normal"/>
+    <w:qFormat w:val="1"/>
+    <w:pPr>
+      <w:numPr>
+        <w:ilvl w:val="8"/>
+        <w:numId w:val="1"/>
+      </w:numPr>
+      <w:spacing w:after="60" w:before="240"/>
+      <w:ind w:left="2880"/>
+      <w:outlineLvl w:val="8"/>
+    </w:pPr>
+    <w:rPr>
+      <w:b w:val="1"/>
+      <w:i w:val="1"/>
+      <w:sz w:val="18"/>
+    </w:rPr>
+  </w:style>
+  <w:style w:type="character" w:styleId="DefaultParagraphFont" w:default="1">
+    <w:name w:val="Default Paragraph Font"/>
+    <w:uiPriority w:val="1"/>
+    <w:semiHidden w:val="1"/>
+    <w:unhideWhenUsed w:val="1"/>
+  </w:style>
+  <w:style w:type="table" w:styleId="TableNormal" w:default="1">
+    <w:name w:val="Normal Table"/>
+    <w:uiPriority w:val="99"/>
+    <w:semiHidden w:val="1"/>
+    <w:unhideWhenUsed w:val="1"/>
+    <w:tblPr>
+      <w:tblInd w:w="0.0" w:type="dxa"/>
+      <w:tblCellMar>
+        <w:top w:w="0.0" w:type="dxa"/>
+        <w:left w:w="108.0" w:type="dxa"/>
+        <w:bottom w:w="0.0" w:type="dxa"/>
+        <w:right w:w="108.0" w:type="dxa"/>
+      </w:tblCellMar>
+    </w:tblPr>
+  </w:style>
+  <w:style w:type="numbering" w:styleId="NoList" w:default="1">
+    <w:name w:val="No List"/>
+    <w:uiPriority w:val="99"/>
+    <w:semiHidden w:val="1"/>
+    <w:unhideWhenUsed w:val="1"/>
+  </w:style>
+  <w:style w:type="paragraph" w:styleId="Paragraph2" w:customStyle="1">
+    <w:name w:val="Paragraph2"/>
+    <w:basedOn w:val="Normal"/>
+    <w:pPr>
+      <w:spacing w:before="80"/>
+      <w:ind w:left="720"/>
+      <w:jc w:val="both"/>
+    </w:pPr>
+    <w:rPr>
+      <w:color w:val="000000"/>
+      <w:lang w:val="en-AU"/>
+    </w:rPr>
+  </w:style>
+  <w:style w:type="paragraph" w:styleId="Title">
+    <w:name w:val="Title"/>
+    <w:basedOn w:val="Normal"/>
+    <w:next w:val="Normal"/>
+    <w:qFormat w:val="1"/>
+    <w:pPr>
+      <w:spacing w:line="240" w:lineRule="auto"/>
+      <w:jc w:val="center"/>
+    </w:pPr>
+    <w:rPr>
+      <w:rFonts w:ascii="Arial" w:hAnsi="Arial"/>
+      <w:b w:val="1"/>
+      <w:sz w:val="36"/>
+    </w:rPr>
+  </w:style>
+  <w:style w:type="paragraph" w:styleId="Subtitle">
+    <w:name w:val="Subtitle"/>
+    <w:basedOn w:val="Normal"/>
+    <w:qFormat w:val="1"/>
+    <w:pPr>
+      <w:spacing w:after="60"/>
+      <w:jc w:val="center"/>
+    </w:pPr>
+    <w:rPr>
+      <w:rFonts w:ascii="Arial" w:hAnsi="Arial"/>
+      <w:i w:val="1"/>
+      <w:sz w:val="36"/>
+      <w:lang w:val="en-AU"/>
+    </w:rPr>
+  </w:style>
+  <w:style w:type="paragraph" w:styleId="NormalIndent">
+    <w:name w:val="Normal Indent"/>
+    <w:basedOn w:val="Normal"/>
+    <w:semiHidden w:val="1"/>
+    <w:pPr>
+      <w:ind w:left="900" w:hanging="900"/>
+    </w:pPr>
+  </w:style>
+  <w:style w:type="paragraph" w:styleId="TOC1">
+    <w:name w:val="toc 1"/>
+    <w:basedOn w:val="Normal"/>
+    <w:next w:val="Normal"/>
+    <w:uiPriority w:val="39"/>
+    <w:pPr>
+      <w:tabs>
+        <w:tab w:val="right" w:pos="9360"/>
+      </w:tabs>
+      <w:spacing w:after="60" w:before="240"/>
+      <w:ind w:right="720"/>
+    </w:pPr>
+  </w:style>
+  <w:style w:type="paragraph" w:styleId="TOC2">
+    <w:name w:val="toc 2"/>
+    <w:basedOn w:val="Normal"/>
+    <w:next w:val="Normal"/>
+    <w:uiPriority w:val="39"/>
+    <w:pPr>
+      <w:tabs>
+        <w:tab w:val="right" w:pos="9360"/>
+      </w:tabs>
+      <w:ind w:left="432" w:right="720"/>
+    </w:pPr>
+  </w:style>
+  <w:style w:type="paragraph" w:styleId="TOC3">
+    <w:name w:val="toc 3"/>
+    <w:basedOn w:val="Normal"/>
+    <w:next w:val="Normal"/>
+    <w:semiHidden w:val="1"/>
+    <w:pPr>
+      <w:tabs>
+        <w:tab w:val="left" w:pos="1440"/>
+        <w:tab w:val="right" w:pos="9360"/>
+      </w:tabs>
+      <w:ind w:left="864"/>
+    </w:pPr>
+  </w:style>
+  <w:style w:type="paragraph" w:styleId="Header">
+    <w:name w:val="header"/>
+    <w:basedOn w:val="Normal"/>
+    <w:semiHidden w:val="1"/>
+    <w:pPr>
+      <w:tabs>
+        <w:tab w:val="center" w:pos="4320"/>
+        <w:tab w:val="right" w:pos="8640"/>
+      </w:tabs>
+    </w:pPr>
+  </w:style>
+  <w:style w:type="paragraph" w:styleId="Footer">
+    <w:name w:val="footer"/>
+    <w:basedOn w:val="Normal"/>
+    <w:semiHidden w:val="1"/>
+    <w:pPr>
+      <w:tabs>
+        <w:tab w:val="center" w:pos="4320"/>
+        <w:tab w:val="right" w:pos="8640"/>
+      </w:tabs>
+    </w:pPr>
+  </w:style>
+  <w:style w:type="character" w:styleId="PageNumber">
+    <w:name w:val="page number"/>
+    <w:basedOn w:val="DefaultParagraphFont"/>
+    <w:semiHidden w:val="1"/>
+  </w:style>
+  <w:style w:type="paragraph" w:styleId="Bullet2" w:customStyle="1">
+    <w:name w:val="Bullet2"/>
+    <w:basedOn w:val="Normal"/>
+    <w:pPr>
+      <w:ind w:left="1440" w:hanging="360"/>
+    </w:pPr>
+    <w:rPr>
+      <w:color w:val="000080"/>
+    </w:rPr>
+  </w:style>
+  <w:style w:type="paragraph" w:styleId="Paragraph1" w:customStyle="1">
+    <w:name w:val="Paragraph1"/>
+    <w:basedOn w:val="Normal"/>
+    <w:pPr>
+      <w:spacing w:before="80" w:line="240" w:lineRule="auto"/>
+      <w:jc w:val="both"/>
+    </w:pPr>
+  </w:style>
+  <w:style w:type="paragraph" w:styleId="Tabletext" w:customStyle="1">
+    <w:name w:val="Tabletext"/>
+    <w:basedOn w:val="Normal"/>
+    <w:pPr>
+      <w:keepLines w:val="1"/>
+      <w:spacing w:after="120"/>
+    </w:pPr>
+  </w:style>
+  <w:style w:type="paragraph" w:styleId="BodyText">
+    <w:name w:val="Body Text"/>
+    <w:basedOn w:val="Normal"/>
+    <w:semiHidden w:val="1"/>
+    <w:pPr>
+      <w:keepLines w:val="1"/>
+      <w:spacing w:after="120"/>
+      <w:ind w:left="720"/>
+    </w:pPr>
+  </w:style>
+  <w:style w:type="paragraph" w:styleId="Paragraph3" w:customStyle="1">
+    <w:name w:val="Paragraph3"/>
+    <w:basedOn w:val="Normal"/>
+    <w:pPr>
+      <w:spacing w:before="80" w:line="240" w:lineRule="auto"/>
+      <w:ind w:left="1530"/>
+      <w:jc w:val="both"/>
+    </w:pPr>
+  </w:style>
+  <w:style w:type="paragraph" w:styleId="Bullet1" w:customStyle="1">
+    <w:name w:val="Bullet1"/>
+    <w:basedOn w:val="Normal"/>
+    <w:pPr>
+      <w:ind w:left="720" w:hanging="432"/>
+    </w:pPr>
+  </w:style>
+  <w:style w:type="character" w:styleId="FootnoteReference">
+    <w:name w:val="footnote reference"/>
+    <w:basedOn w:val="DefaultParagraphFont"/>
+    <w:semiHidden w:val="1"/>
+    <w:rPr>
+      <w:sz w:val="20"/>
+      <w:vertAlign w:val="superscript"/>
+    </w:rPr>
+  </w:style>
+  <w:style w:type="paragraph" w:styleId="FootnoteText">
+    <w:name w:val="footnote text"/>
+    <w:basedOn w:val="Normal"/>
+    <w:semiHidden w:val="1"/>
+    <w:pPr>
+      <w:keepNext w:val="1"/>
+      <w:keepLines w:val="1"/>
+      <w:pBdr>
+        <w:bottom w:color="000000" w:space="0" w:sz="6" w:val="single"/>
+      </w:pBdr>
+      <w:spacing w:after="40" w:before="40"/>
+      <w:ind w:left="360" w:hanging="360"/>
+    </w:pPr>
+    <w:rPr>
+      <w:rFonts w:ascii="Helvetica" w:hAnsi="Helvetica"/>
+      <w:sz w:val="16"/>
+    </w:rPr>
+  </w:style>
+  <w:style w:type="paragraph" w:styleId="DocumentMap">
+    <w:name w:val="Document Map"/>
+    <w:basedOn w:val="Normal"/>
+    <w:semiHidden w:val="1"/>
+    <w:pPr>
+      <w:shd w:color="auto" w:fill="000080" w:val="clear"/>
+    </w:pPr>
+    <w:rPr>
+      <w:rFonts w:ascii="Tahoma" w:hAnsi="Tahoma"/>
+    </w:rPr>
+  </w:style>
+  <w:style w:type="paragraph" w:styleId="Paragraph4" w:customStyle="1">
+    <w:name w:val="Paragraph4"/>
+    <w:basedOn w:val="Normal"/>
+    <w:pPr>
+      <w:spacing w:before="80" w:line="240" w:lineRule="auto"/>
+      <w:ind w:left="2250"/>
+      <w:jc w:val="both"/>
+    </w:pPr>
+  </w:style>
+  <w:style w:type="paragraph" w:styleId="TOC4">
+    <w:name w:val="toc 4"/>
+    <w:basedOn w:val="Normal"/>
+    <w:next w:val="Normal"/>
+    <w:semiHidden w:val="1"/>
+    <w:pPr>
+      <w:ind w:left="600"/>
+    </w:pPr>
+  </w:style>
+  <w:style w:type="paragraph" w:styleId="TOC5">
+    <w:name w:val="toc 5"/>
+    <w:basedOn w:val="Normal"/>
+    <w:next w:val="Normal"/>
+    <w:semiHidden w:val="1"/>
+    <w:pPr>
+      <w:ind w:left="800"/>
+    </w:pPr>
+  </w:style>
+  <w:style w:type="paragraph" w:styleId="TOC6">
+    <w:name w:val="toc 6"/>
+    <w:basedOn w:val="Normal"/>
+    <w:next w:val="Normal"/>
+    <w:semiHidden w:val="1"/>
+    <w:pPr>
+      <w:ind w:left="1000"/>
+    </w:pPr>
+  </w:style>
+  <w:style w:type="paragraph" w:styleId="TOC7">
+    <w:name w:val="toc 7"/>
+    <w:basedOn w:val="Normal"/>
+    <w:next w:val="Normal"/>
+    <w:semiHidden w:val="1"/>
+    <w:pPr>
+      <w:ind w:left="1200"/>
+    </w:pPr>
+  </w:style>
+  <w:style w:type="paragraph" w:styleId="TOC8">
+    <w:name w:val="toc 8"/>
+    <w:basedOn w:val="Normal"/>
+    <w:next w:val="Normal"/>
+    <w:semiHidden w:val="1"/>
+    <w:pPr>
+      <w:ind w:left="1400"/>
+    </w:pPr>
+  </w:style>
+  <w:style w:type="paragraph" w:styleId="TOC9">
+    <w:name w:val="toc 9"/>
+    <w:basedOn w:val="Normal"/>
+    <w:next w:val="Normal"/>
+    <w:semiHidden w:val="1"/>
+    <w:pPr>
+      <w:ind w:left="1600"/>
+    </w:pPr>
+  </w:style>
+  <w:style w:type="paragraph" w:styleId="MainTitle" w:customStyle="1">
+    <w:name w:val="Main Title"/>
+    <w:basedOn w:val="Normal"/>
+    <w:pPr>
+      <w:spacing w:after="60" w:before="480" w:line="240" w:lineRule="auto"/>
+      <w:jc w:val="center"/>
+    </w:pPr>
+    <w:rPr>
+      <w:rFonts w:ascii="Arial" w:hAnsi="Arial"/>
+      <w:b w:val="1"/>
+      <w:kern w:val="28"/>
+      <w:sz w:val="32"/>
+    </w:rPr>
+  </w:style>
+  <w:style w:type="paragraph" w:styleId="BodyText2">
+    <w:name w:val="Body Text 2"/>
+    <w:basedOn w:val="Normal"/>
+    <w:semiHidden w:val="1"/>
+    <w:rPr>
+      <w:i w:val="1"/>
+      <w:color w:val="0000ff"/>
+    </w:rPr>
+  </w:style>
+  <w:style w:type="paragraph" w:styleId="BodyTextIndent">
+    <w:name w:val="Body Text Indent"/>
+    <w:basedOn w:val="Normal"/>
+    <w:semiHidden w:val="1"/>
+    <w:pPr>
+      <w:ind w:left="720"/>
+    </w:pPr>
+    <w:rPr>
+      <w:i w:val="1"/>
+      <w:color w:val="0000ff"/>
+      <w:u w:val="single"/>
+    </w:rPr>
+  </w:style>
+  <w:style w:type="paragraph" w:styleId="Body" w:customStyle="1">
+    <w:name w:val="Body"/>
+    <w:basedOn w:val="Normal"/>
+    <w:pPr>
+      <w:widowControl w:val="1"/>
+      <w:spacing w:before="120" w:line="240" w:lineRule="auto"/>
+      <w:jc w:val="both"/>
+    </w:pPr>
+    <w:rPr>
+      <w:rFonts w:ascii="Book Antiqua" w:hAnsi="Book Antiqua"/>
+    </w:rPr>
+  </w:style>
+  <w:style w:type="paragraph" w:styleId="Bullet" w:customStyle="1">
+    <w:name w:val="Bullet"/>
+    <w:basedOn w:val="Normal"/>
+    <w:pPr>
+      <w:widowControl w:val="1"/>
+      <w:tabs>
+        <w:tab w:val="num" w:pos="360"/>
+        <w:tab w:val="left" w:pos="720"/>
+      </w:tabs>
+      <w:spacing w:before="120" w:line="240" w:lineRule="auto"/>
+      <w:ind w:left="720" w:right="360"/>
+      <w:jc w:val="both"/>
+    </w:pPr>
+    <w:rPr>
+      <w:rFonts w:ascii="Book Antiqua" w:hAnsi="Book Antiqua"/>
+    </w:rPr>
+  </w:style>
+  <w:style w:type="paragraph" w:styleId="InfoBlue" w:customStyle="1">
+    <w:name w:val="InfoBlue"/>
+    <w:basedOn w:val="Normal"/>
+    <w:next w:val="BodyText"/>
+    <w:autoRedefine w:val="1"/>
+    <w:rsid w:val="004E4E07"/>
+    <w:pPr>
+      <w:widowControl w:val="1"/>
+      <w:tabs>
+        <w:tab w:val="left" w:pos="540"/>
+        <w:tab w:val="left" w:pos="1260"/>
+      </w:tabs>
+      <w:spacing w:after="120"/>
+      <w:jc w:val="center"/>
+    </w:pPr>
+    <w:rPr>
+      <w:iCs w:val="1"/>
+    </w:rPr>
+  </w:style>
+  <w:style w:type="character" w:styleId="Hyperlink">
+    <w:name w:val="Hyperlink"/>
+    <w:basedOn w:val="DefaultParagraphFont"/>
+    <w:semiHidden w:val="1"/>
+    <w:rPr>
+      <w:color w:val="0000ff"/>
+      <w:u w:val="single"/>
+    </w:rPr>
+  </w:style>
+  <w:style w:type="paragraph" w:styleId="infoblue0" w:customStyle="1">
+    <w:name w:val="infoblue"/>
+    <w:basedOn w:val="Normal"/>
+    <w:pPr>
+      <w:widowControl w:val="1"/>
+      <w:spacing w:after="100" w:afterAutospacing="1" w:before="100" w:beforeAutospacing="1" w:line="240" w:lineRule="auto"/>
+    </w:pPr>
+    <w:rPr>
+      <w:sz w:val="24"/>
+      <w:szCs w:val="24"/>
+    </w:rPr>
+  </w:style>
+  <w:style w:type="paragraph" w:styleId="BalloonText">
+    <w:name w:val="Balloon Text"/>
+    <w:basedOn w:val="Normal"/>
+    <w:link w:val="BalloonTextChar"/>
+    <w:uiPriority w:val="99"/>
+    <w:semiHidden w:val="1"/>
+    <w:unhideWhenUsed w:val="1"/>
+    <w:rsid w:val="00B243D1"/>
+    <w:pPr>
+      <w:spacing w:line="240" w:lineRule="auto"/>
+    </w:pPr>
+    <w:rPr>
+      <w:rFonts w:ascii="Tahoma" w:cs="Tahoma" w:hAnsi="Tahoma"/>
+      <w:sz w:val="16"/>
+      <w:szCs w:val="16"/>
+    </w:rPr>
+  </w:style>
+  <w:style w:type="character" w:styleId="BalloonTextChar" w:customStyle="1">
+    <w:name w:val="Balloon Text Char"/>
+    <w:basedOn w:val="DefaultParagraphFont"/>
+    <w:link w:val="BalloonText"/>
+    <w:uiPriority w:val="99"/>
+    <w:semiHidden w:val="1"/>
+    <w:rsid w:val="00B243D1"/>
+    <w:rPr>
+      <w:rFonts w:ascii="Tahoma" w:cs="Tahoma" w:hAnsi="Tahoma"/>
+      <w:sz w:val="16"/>
+      <w:szCs w:val="16"/>
+      <w:lang w:eastAsia="en-US" w:val="en-US"/>
+    </w:rPr>
+  </w:style>
+  <w:style w:type="character" w:styleId="CommentReference">
+    <w:name w:val="annotation reference"/>
+    <w:basedOn w:val="DefaultParagraphFont"/>
+    <w:uiPriority w:val="99"/>
+    <w:semiHidden w:val="1"/>
+    <w:unhideWhenUsed w:val="1"/>
+    <w:rsid w:val="002E4E87"/>
+    <w:rPr>
+      <w:sz w:val="18"/>
+      <w:szCs w:val="18"/>
+    </w:rPr>
+  </w:style>
+  <w:style w:type="paragraph" w:styleId="CommentText">
+    <w:name w:val="annotation text"/>
+    <w:basedOn w:val="Normal"/>
+    <w:link w:val="CommentTextChar"/>
+    <w:uiPriority w:val="99"/>
+    <w:semiHidden w:val="1"/>
+    <w:unhideWhenUsed w:val="1"/>
+    <w:rsid w:val="002E4E87"/>
+    <w:pPr>
+      <w:spacing w:line="240" w:lineRule="auto"/>
+    </w:pPr>
+    <w:rPr>
+      <w:sz w:val="24"/>
+      <w:szCs w:val="24"/>
+    </w:rPr>
+  </w:style>
+  <w:style w:type="character" w:styleId="CommentTextChar" w:customStyle="1">
+    <w:name w:val="Comment Text Char"/>
+    <w:basedOn w:val="DefaultParagraphFont"/>
+    <w:link w:val="CommentText"/>
+    <w:uiPriority w:val="99"/>
+    <w:semiHidden w:val="1"/>
+    <w:rsid w:val="002E4E87"/>
+    <w:rPr>
+      <w:sz w:val="24"/>
+      <w:szCs w:val="24"/>
+      <w:lang w:eastAsia="en-US" w:val="en-US"/>
+    </w:rPr>
+  </w:style>
+  <w:style w:type="paragraph" w:styleId="CommentSubject">
+    <w:name w:val="annotation subject"/>
+    <w:basedOn w:val="CommentText"/>
+    <w:next w:val="CommentText"/>
+    <w:link w:val="CommentSubjectChar"/>
+    <w:uiPriority w:val="99"/>
+    <w:semiHidden w:val="1"/>
+    <w:unhideWhenUsed w:val="1"/>
+    <w:rsid w:val="002E4E87"/>
+    <w:rPr>
+      <w:b w:val="1"/>
+      <w:bCs w:val="1"/>
+      <w:sz w:val="20"/>
+      <w:szCs w:val="20"/>
+    </w:rPr>
+  </w:style>
+  <w:style w:type="character" w:styleId="CommentSubjectChar" w:customStyle="1">
+    <w:name w:val="Comment Subject Char"/>
+    <w:basedOn w:val="CommentTextChar"/>
+    <w:link w:val="CommentSubject"/>
+    <w:uiPriority w:val="99"/>
+    <w:semiHidden w:val="1"/>
+    <w:rsid w:val="002E4E87"/>
+    <w:rPr>
+      <w:b w:val="1"/>
+      <w:bCs w:val="1"/>
+      <w:sz w:val="24"/>
+      <w:szCs w:val="24"/>
+      <w:lang w:eastAsia="en-US" w:val="en-US"/>
+    </w:rPr>
+  </w:style>
+  <w:style w:type="paragraph" w:styleId="NormalWeb">
+    <w:name w:val="Normal (Web)"/>
+    <w:basedOn w:val="Normal"/>
+    <w:uiPriority w:val="99"/>
+    <w:unhideWhenUsed w:val="1"/>
+    <w:rsid w:val="00106050"/>
+    <w:pPr>
+      <w:widowControl w:val="1"/>
+      <w:spacing w:after="100" w:afterAutospacing="1" w:before="100" w:beforeAutospacing="1" w:line="240" w:lineRule="auto"/>
+    </w:pPr>
+    <w:rPr>
+      <w:sz w:val="24"/>
+      <w:szCs w:val="24"/>
+    </w:rPr>
+  </w:style>
+  <w:style w:type="table" w:styleId="TableGrid">
+    <w:name w:val="Table Grid"/>
+    <w:basedOn w:val="TableNormal"/>
+    <w:uiPriority w:val="59"/>
+    <w:rsid w:val="00F41501"/>
+    <w:tblPr>
+      <w:tblBorders>
+        <w:top w:color="auto" w:space="0" w:sz="4" w:val="single"/>
+        <w:left w:color="auto" w:space="0" w:sz="4" w:val="single"/>
+        <w:bottom w:color="auto" w:space="0" w:sz="4" w:val="single"/>
+        <w:right w:color="auto" w:space="0" w:sz="4" w:val="single"/>
+        <w:insideH w:color="auto" w:space="0" w:sz="4" w:val="single"/>
+        <w:insideV w:color="auto" w:space="0" w:sz="4" w:val="single"/>
+      </w:tblBorders>
+    </w:tblPr>
+  </w:style>
+  <w:style w:type="table" w:styleId="GridTable4">
+    <w:name w:val="Grid Table 4"/>
+    <w:basedOn w:val="TableNormal"/>
+    <w:uiPriority w:val="49"/>
+    <w:rsid w:val="00F41501"/>
+    <w:tblPr>
+      <w:tblStyleRowBandSize w:val="1"/>
+      <w:tblStyleColBandSize w:val="1"/>
+      <w:tblBorders>
+        <w:top w:color="666666" w:space="0" w:sz="4" w:themeColor="text1" w:themeTint="000099" w:val="single"/>
+        <w:left w:color="666666" w:space="0" w:sz="4" w:themeColor="text1" w:themeTint="000099" w:val="single"/>
+        <w:bottom w:color="666666" w:space="0" w:sz="4" w:themeColor="text1" w:themeTint="000099" w:val="single"/>
+        <w:right w:color="666666" w:space="0" w:sz="4" w:themeColor="text1" w:themeTint="000099" w:val="single"/>
+        <w:insideH w:color="666666" w:space="0" w:sz="4" w:themeColor="text1" w:themeTint="000099" w:val="single"/>
+        <w:insideV w:color="666666" w:space="0" w:sz="4" w:themeColor="text1" w:themeTint="000099" w:val="single"/>
+      </w:tblBorders>
+    </w:tblPr>
+    <w:tblStylePr w:type="firstRow">
+      <w:rPr>
+        <w:b w:val="1"/>
+        <w:bCs w:val="1"/>
+        <w:color w:val="ffffff" w:themeColor="background1"/>
+      </w:rPr>
+      <w:tblPr/>
+      <w:tcPr>
+        <w:tcBorders>
+          <w:top w:color="000000" w:space="0" w:sz="4" w:themeColor="text1" w:val="single"/>
+          <w:left w:color="000000" w:space="0" w:sz="4" w:themeColor="text1" w:val="single"/>
+          <w:bottom w:color="000000" w:space="0" w:sz="4" w:themeColor="text1" w:val="single"/>
+          <w:right w:color="000000" w:space="0" w:sz="4" w:themeColor="text1" w:val="single"/>
+          <w:insideH w:space="0" w:sz="0" w:val="nil"/>
+          <w:insideV w:space="0" w:sz="0" w:val="nil"/>
+        </w:tcBorders>
+        <w:shd w:color="auto" w:fill="000000" w:themeFill="text1" w:val="clear"/>
+      </w:tcPr>
+    </w:tblStylePr>
+    <w:tblStylePr w:type="lastRow">
+      <w:rPr>
+        <w:b w:val="1"/>
+        <w:bCs w:val="1"/>
+      </w:rPr>
+      <w:tblPr/>
+      <w:tcPr>
+        <w:tcBorders>
+          <w:top w:color="000000" w:space="0" w:sz="4" w:themeColor="text1" w:val="double"/>
+        </w:tcBorders>
+      </w:tcPr>
+    </w:tblStylePr>
+    <w:tblStylePr w:type="firstCol">
+      <w:rPr>
+        <w:b w:val="1"/>
+        <w:bCs w:val="1"/>
+      </w:rPr>
+    </w:tblStylePr>
+    <w:tblStylePr w:type="lastCol">
+      <w:rPr>
+        <w:b w:val="1"/>
+        <w:bCs w:val="1"/>
+      </w:rPr>
+    </w:tblStylePr>
+    <w:tblStylePr w:type="band1Vert">
+      <w:tblPr/>
+      <w:tcPr>
+        <w:shd w:color="auto" w:fill="cccccc" w:themeFill="text1" w:themeFillTint="000033" w:val="clear"/>
+      </w:tcPr>
+    </w:tblStylePr>
+    <w:tblStylePr w:type="band1Horz">
+      <w:tblPr/>
+      <w:tcPr>
+        <w:shd w:color="auto" w:fill="cccccc" w:themeFill="text1" w:themeFillTint="000033" w:val="clear"/>
+      </w:tcPr>
+    </w:tblStylePr>
+  </w:style>
+  <w:style w:type="paragraph" w:styleId="ListParagraph">
+    <w:name w:val="List Paragraph"/>
+    <w:basedOn w:val="Normal"/>
+    <w:uiPriority w:val="34"/>
+    <w:qFormat w:val="1"/>
+    <w:rsid w:val="00815C53"/>
+    <w:pPr>
+      <w:ind w:left="720"/>
+      <w:contextualSpacing w:val="1"/>
+    </w:pPr>
   </w:style>
   <w:style w:type="paragraph" w:styleId="Subtitle">
     <w:name w:val="Subtitle"/>
@@ -18690,7 +19774,7 @@
     </a:clrScheme>
     <a:fontScheme name="Office">
       <a:majorFont>
-        <a:latin typeface="Calibri"/>
+        <a:latin typeface="Cambria"/>
         <a:ea typeface=""/>
         <a:cs typeface=""/>
         <a:font script="Jpan" typeface="ＭＳ ゴシック"/>
@@ -18725,7 +19809,7 @@
         <a:font script="Geor" typeface="Sylfaen"/>
       </a:majorFont>
       <a:minorFont>
-        <a:latin typeface="Cambria"/>
+        <a:latin typeface="Calibri"/>
         <a:ea typeface=""/>
         <a:cs typeface=""/>
         <a:font script="Jpan" typeface="ＭＳ 明朝"/>
@@ -18792,16 +19876,20 @@
           <a:gsLst>
             <a:gs pos="0">
               <a:schemeClr val="phClr">
-                <a:tint val="100000"/>
-                <a:shade val="100000"/>
+                <a:shade val="51000"/>
+                <a:satMod val="130000"/>
+              </a:schemeClr>
+            </a:gs>
+            <a:gs pos="80000">
+              <a:schemeClr val="phClr">
+                <a:shade val="93000"/>
                 <a:satMod val="130000"/>
               </a:schemeClr>
             </a:gs>
             <a:gs pos="100000">
               <a:schemeClr val="phClr">
-                <a:tint val="50000"/>
-                <a:shade val="100000"/>
-                <a:satMod val="350000"/>
+                <a:shade val="94000"/>
+                <a:satMod val="135000"/>
               </a:schemeClr>
             </a:gs>
           </a:gsLst>
@@ -18923,53 +20011,14 @@
       </a:bgFillStyleLst>
     </a:fmtScheme>
   </a:themeElements>
-  <a:objectDefaults>
-    <a:spDef>
-      <a:spPr/>
-      <a:bodyPr/>
-      <a:lstStyle/>
-      <a:style>
-        <a:lnRef idx="1">
-          <a:schemeClr val="accent1"/>
-        </a:lnRef>
-        <a:fillRef idx="3">
-          <a:schemeClr val="accent1"/>
-        </a:fillRef>
-        <a:effectRef idx="2">
-          <a:schemeClr val="accent1"/>
-        </a:effectRef>
-        <a:fontRef idx="minor">
-          <a:schemeClr val="lt1"/>
-        </a:fontRef>
-      </a:style>
-    </a:spDef>
-    <a:lnDef>
-      <a:spPr/>
-      <a:bodyPr/>
-      <a:lstStyle/>
-      <a:style>
-        <a:lnRef idx="2">
-          <a:schemeClr val="accent1"/>
-        </a:lnRef>
-        <a:fillRef idx="0">
-          <a:schemeClr val="accent1"/>
-        </a:fillRef>
-        <a:effectRef idx="1">
-          <a:schemeClr val="accent1"/>
-        </a:effectRef>
-        <a:fontRef idx="minor">
-          <a:schemeClr val="tx1"/>
-        </a:fontRef>
-      </a:style>
-    </a:lnDef>
-  </a:objectDefaults>
+  <a:objectDefaults/>
   <a:extraClrSchemeLst/>
 </a:theme>
 </file>
 
 <file path=customXML/item1.xml><?xml version="1.0" encoding="utf-8"?>
-<go:gDocsCustomXmlDataStorage xmlns:go="http://customooxmlschemas.google.com/" xmlns:r="http://schemas.openxmlformats.org/officeDocument/2006/relationships" uri="GoogleDocsCustomDataVersion1">
-  <go:docsCustomData xmlns:go="http://customooxmlschemas.google.com/" roundtripDataSignature="AMtx7mhiVZX1Zyq9TONQCy6SWyGSdT86Iw==">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</go:docsCustomData>
+<go:gDocsCustomXmlDataStorage xmlns:go="http://customooxmlschemas.google.com/" xmlns:r="http://schemas.openxmlformats.org/officeDocument/2006/relationships" uri="GoogleDocsCustomDataVersion2">
+  <go:docsCustomData xmlns:go="http://customooxmlschemas.google.com/" roundtripDataSignature="AMtx7mhiVZX1Zyq9TONQCy6SWyGSdT86Iw==">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</go:docsCustomData>
 </go:gDocsCustomXmlDataStorage>
 </file>
 

</xml_diff>